<commit_message>
MetaWareNN-Backend: Add Work Flow Diagram & Update Documentation
</commit_message>
<xml_diff>
--- a/metawarenn_inference/docs/Documentation-TVM-MetaWareNN-Backend.docx
+++ b/metawarenn_inference/docs/Documentation-TVM-MetaWareNN-Backend.docx
@@ -1454,22 +1454,27 @@
     </w:p>
     <w:p>
       <w:pPr>
-        <w:pageBreakBefore w:val="0"/>
         <w:shd w:fill="ffffff" w:val="clear"/>
         <w:spacing w:after="240" w:before="60" w:lineRule="auto"/>
         <w:ind w:firstLine="720"/>
         <w:rPr>
-          <w:sz w:val="26"/>
-          <w:szCs w:val="26"/>
-        </w:rPr>
-      </w:pPr>
-      <w:r>
-        <w:rPr>
-          <w:sz w:val="26"/>
-          <w:szCs w:val="26"/>
-          <w:rtl w:val="0"/>
-        </w:rPr>
-        <w:t xml:space="preserve">Workflow diagram of the MetaWareNN backend has been depicted in this flow diagram link</w:t>
+          <w:b w:val="1"/>
+          <w:sz w:val="26"/>
+          <w:szCs w:val="26"/>
+        </w:rPr>
+      </w:pPr>
+      <w:r>
+        <w:rPr>
+          <w:sz w:val="26"/>
+          <w:szCs w:val="26"/>
+          <w:rtl w:val="0"/>
+        </w:rPr>
+        <w:t xml:space="preserve">The workflow of the MetaWareNN Backend in TVM has been depicted in the following diagram,</w:t>
+      </w:r>
+      <w:r>
+        <w:rPr>
+          <w:rtl w:val="0"/>
+        </w:rPr>
       </w:r>
     </w:p>
     <w:p>
@@ -1477,42 +1482,51 @@
         <w:pageBreakBefore w:val="0"/>
         <w:shd w:fill="ffffff" w:val="clear"/>
         <w:spacing w:after="240" w:before="60" w:lineRule="auto"/>
-        <w:ind w:firstLine="720"/>
-        <w:rPr>
-          <w:b w:val="1"/>
-          <w:sz w:val="26"/>
-          <w:szCs w:val="26"/>
-        </w:rPr>
-      </w:pPr>
-      <w:hyperlink r:id="rId23">
-        <w:r>
-          <w:rPr>
-            <w:color w:val="1155cc"/>
-            <w:sz w:val="26"/>
-            <w:szCs w:val="26"/>
-            <w:u w:val="single"/>
-            <w:rtl w:val="0"/>
-          </w:rPr>
-          <w:t xml:space="preserve">Flow chart - TVM MWNN Backend</w:t>
-        </w:r>
-      </w:hyperlink>
-      <w:r>
-        <w:rPr>
-          <w:rtl w:val="0"/>
-        </w:rPr>
-      </w:r>
-    </w:p>
-    <w:p>
-      <w:pPr>
-        <w:pageBreakBefore w:val="0"/>
-        <w:shd w:fill="ffffff" w:val="clear"/>
-        <w:spacing w:after="240" w:before="60" w:lineRule="auto"/>
-        <w:rPr>
-          <w:b w:val="1"/>
-          <w:sz w:val="26"/>
-          <w:szCs w:val="26"/>
-        </w:rPr>
-      </w:pPr>
+        <w:rPr>
+          <w:b w:val="1"/>
+          <w:sz w:val="26"/>
+          <w:szCs w:val="26"/>
+        </w:rPr>
+      </w:pPr>
+      <w:r>
+        <w:rPr>
+          <w:b w:val="1"/>
+          <w:sz w:val="26"/>
+          <w:szCs w:val="26"/>
+        </w:rPr>
+        <w:drawing>
+          <wp:inline distB="114300" distT="114300" distL="114300" distR="114300">
+            <wp:extent cx="5943600" cy="5588000"/>
+            <wp:effectExtent b="0" l="0" r="0" t="0"/>
+            <wp:docPr id="1" name="image1.png"/>
+            <a:graphic>
+              <a:graphicData uri="http://schemas.openxmlformats.org/drawingml/2006/picture">
+                <pic:pic>
+                  <pic:nvPicPr>
+                    <pic:cNvPr id="0" name="image1.png"/>
+                    <pic:cNvPicPr preferRelativeResize="0"/>
+                  </pic:nvPicPr>
+                  <pic:blipFill>
+                    <a:blip r:embed="rId23"/>
+                    <a:srcRect b="0" l="0" r="0" t="0"/>
+                    <a:stretch>
+                      <a:fillRect/>
+                    </a:stretch>
+                  </pic:blipFill>
+                  <pic:spPr>
+                    <a:xfrm>
+                      <a:off x="0" y="0"/>
+                      <a:ext cx="5943600" cy="5588000"/>
+                    </a:xfrm>
+                    <a:prstGeom prst="rect"/>
+                    <a:ln/>
+                  </pic:spPr>
+                </pic:pic>
+              </a:graphicData>
+            </a:graphic>
+          </wp:inline>
+        </w:drawing>
+      </w:r>
       <w:r>
         <w:rPr>
           <w:rtl w:val="0"/>

</xml_diff>

<commit_message>
MetaWareNN-Backend: Update Documentations, Flowchart & README file
</commit_message>
<xml_diff>
--- a/metawarenn_inference/docs/Documentation-TVM-MetaWareNN-Backend.docx
+++ b/metawarenn_inference/docs/Documentation-TVM-MetaWareNN-Backend.docx
@@ -379,7 +379,7 @@
           <w:szCs w:val="26"/>
           <w:rtl w:val="0"/>
         </w:rPr>
-        <w:t xml:space="preserve"> &amp; Include MetaWareNN cmake in the </w:t>
+        <w:t xml:space="preserve"> &amp; included MetaWareNN cmake in the </w:t>
       </w:r>
       <w:hyperlink r:id="rId10">
         <w:r>
@@ -480,7 +480,24 @@
           <w:szCs w:val="26"/>
           <w:rtl w:val="0"/>
         </w:rPr>
-        <w:t xml:space="preserve">Added code changes to generate high level MetaWareNN Graph, apply graph transformations(passes) &amp; generate low level MetaWareNN Graph</w:t>
+        <w:t xml:space="preserve">Added code changes to generate high level MetaWareNN Graph, apply graph transformations(passes) &amp; generate low level MetaWareNN Graph and create InferenceEngine &amp; ExecutionContext using </w:t>
+      </w:r>
+      <w:hyperlink r:id="rId13">
+        <w:r>
+          <w:rPr>
+            <w:color w:val="1155cc"/>
+            <w:sz w:val="26"/>
+            <w:szCs w:val="26"/>
+            <w:u w:val="single"/>
+            <w:rtl w:val="0"/>
+          </w:rPr>
+          <w:t xml:space="preserve">metawarenn_lib</w:t>
+        </w:r>
+      </w:hyperlink>
+      <w:r>
+        <w:rPr>
+          <w:rtl w:val="0"/>
+        </w:rPr>
       </w:r>
     </w:p>
     <w:p>
@@ -502,45 +519,193 @@
           <w:szCs w:val="26"/>
           <w:rtl w:val="0"/>
         </w:rPr>
-        <w:t xml:space="preserve">In Default flow</w:t>
-      </w:r>
-      <w:r>
-        <w:rPr>
-          <w:sz w:val="26"/>
-          <w:szCs w:val="26"/>
-          <w:rtl w:val="0"/>
-        </w:rPr>
-        <w:t xml:space="preserve">, Converted the low level MetaWareNN Graph to the MetaWareNN Executable Graph and serialized it to a binary file</w:t>
+        <w:t xml:space="preserve">FLAGS to Control Code Flow</w:t>
       </w:r>
     </w:p>
     <w:p>
       <w:pPr>
         <w:numPr>
-          <w:ilvl w:val="0"/>
+          <w:ilvl w:val="1"/>
           <w:numId w:val="3"/>
         </w:numPr>
-        <w:ind w:left="720" w:hanging="360"/>
-        <w:rPr>
-          <w:sz w:val="26"/>
-          <w:szCs w:val="26"/>
-        </w:rPr>
-      </w:pPr>
-      <w:r>
-        <w:rPr>
-          <w:b w:val="1"/>
-          <w:sz w:val="26"/>
-          <w:szCs w:val="26"/>
-          <w:rtl w:val="0"/>
-        </w:rPr>
-        <w:t xml:space="preserve">In Invoke NNAC flow</w:t>
-      </w:r>
-      <w:r>
-        <w:rPr>
-          <w:sz w:val="26"/>
-          <w:szCs w:val="26"/>
-          <w:rtl w:val="0"/>
-        </w:rPr>
-        <w:t xml:space="preserve">, Generated a MetaWareNN Graph proto from the low level MetaWareNN Graph and serialized it to a binary file. EVConvert python module which is integrated in MetaWareNN library will generate a Caffe prototxt &amp; Caffemodel from MetaWareNN binary proto file, and finally evgencnn executable will generate a EV binary by taking the Caffe files</w:t>
+        <w:ind w:left="1440" w:hanging="360"/>
+        <w:rPr>
+          <w:sz w:val="26"/>
+          <w:szCs w:val="26"/>
+        </w:rPr>
+      </w:pPr>
+      <w:r>
+        <w:rPr>
+          <w:sz w:val="26"/>
+          <w:szCs w:val="26"/>
+          <w:rtl w:val="0"/>
+        </w:rPr>
+        <w:t xml:space="preserve">By default, </w:t>
+      </w:r>
+      <w:r>
+        <w:rPr>
+          <w:i w:val="1"/>
+          <w:color w:val="980000"/>
+          <w:sz w:val="26"/>
+          <w:szCs w:val="26"/>
+          <w:rtl w:val="0"/>
+        </w:rPr>
+        <w:t xml:space="preserve">INFERENCE_ENGINE</w:t>
+      </w:r>
+      <w:r>
+        <w:rPr>
+          <w:sz w:val="26"/>
+          <w:szCs w:val="26"/>
+          <w:rtl w:val="0"/>
+        </w:rPr>
+        <w:t xml:space="preserve"> is disabled which will create output </w:t>
+      </w:r>
+      <w:r>
+        <w:rPr>
+          <w:sz w:val="26"/>
+          <w:szCs w:val="26"/>
+          <w:rtl w:val="0"/>
+        </w:rPr>
+        <w:t xml:space="preserve">ONNXProto</w:t>
+      </w:r>
+      <w:r>
+        <w:rPr>
+          <w:sz w:val="26"/>
+          <w:szCs w:val="26"/>
+          <w:rtl w:val="0"/>
+        </w:rPr>
+        <w:t xml:space="preserve"> directly from MWNNGraph and dumps the ONNX model to </w:t>
+      </w:r>
+      <w:r>
+        <w:rPr>
+          <w:i w:val="1"/>
+          <w:sz w:val="26"/>
+          <w:szCs w:val="26"/>
+          <w:rtl w:val="0"/>
+        </w:rPr>
+        <w:t xml:space="preserve">op_onnx_models</w:t>
+      </w:r>
+    </w:p>
+    <w:p>
+      <w:pPr>
+        <w:numPr>
+          <w:ilvl w:val="1"/>
+          <w:numId w:val="3"/>
+        </w:numPr>
+        <w:ind w:left="1440" w:hanging="360"/>
+        <w:rPr>
+          <w:sz w:val="26"/>
+          <w:szCs w:val="26"/>
+        </w:rPr>
+      </w:pPr>
+      <w:r>
+        <w:rPr>
+          <w:sz w:val="26"/>
+          <w:szCs w:val="26"/>
+          <w:rtl w:val="0"/>
+        </w:rPr>
+        <w:t xml:space="preserve">Enable </w:t>
+      </w:r>
+      <w:r>
+        <w:rPr>
+          <w:i w:val="1"/>
+          <w:color w:val="980000"/>
+          <w:sz w:val="26"/>
+          <w:szCs w:val="26"/>
+          <w:rtl w:val="0"/>
+        </w:rPr>
+        <w:t xml:space="preserve">INFERENCE_ENGINE</w:t>
+      </w:r>
+      <w:r>
+        <w:rPr>
+          <w:sz w:val="26"/>
+          <w:szCs w:val="26"/>
+          <w:rtl w:val="0"/>
+        </w:rPr>
+        <w:t xml:space="preserve"> flag to convert MWNNGraph to ExecutableGraph and cache it to EXEC_DUMPS path and then create Inference Engine &amp; Execution Context and finally dumps the output ONNX model in </w:t>
+      </w:r>
+      <w:r>
+        <w:rPr>
+          <w:i w:val="1"/>
+          <w:sz w:val="26"/>
+          <w:szCs w:val="26"/>
+          <w:rtl w:val="0"/>
+        </w:rPr>
+        <w:t xml:space="preserve">op_onnx_models</w:t>
+      </w:r>
+    </w:p>
+    <w:p>
+      <w:pPr>
+        <w:numPr>
+          <w:ilvl w:val="1"/>
+          <w:numId w:val="3"/>
+        </w:numPr>
+        <w:ind w:left="1440" w:hanging="360"/>
+        <w:rPr>
+          <w:sz w:val="26"/>
+          <w:szCs w:val="26"/>
+        </w:rPr>
+      </w:pPr>
+      <w:r>
+        <w:rPr>
+          <w:sz w:val="26"/>
+          <w:szCs w:val="26"/>
+          <w:rtl w:val="0"/>
+        </w:rPr>
+        <w:t xml:space="preserve">Enable </w:t>
+      </w:r>
+      <w:r>
+        <w:rPr>
+          <w:i w:val="1"/>
+          <w:color w:val="980000"/>
+          <w:sz w:val="26"/>
+          <w:szCs w:val="26"/>
+          <w:rtl w:val="0"/>
+        </w:rPr>
+        <w:t xml:space="preserve">INVOKE_NNAC</w:t>
+      </w:r>
+      <w:r>
+        <w:rPr>
+          <w:sz w:val="26"/>
+          <w:szCs w:val="26"/>
+          <w:rtl w:val="0"/>
+        </w:rPr>
+        <w:t xml:space="preserve"> flag to generate a MetaWareNN Graph proto from the low level MetaWareNN Graph and serialize it to a binary file. EVConvert python module which is integrated in MetaWareNN library will generate a Caffe prototxt &amp; Caffemodel from MetaWareNN binary proto file, and finally evgencnn executable will generate a EV binary using the Caffe files</w:t>
+      </w:r>
+    </w:p>
+    <w:p>
+      <w:pPr>
+        <w:numPr>
+          <w:ilvl w:val="2"/>
+          <w:numId w:val="3"/>
+        </w:numPr>
+        <w:ind w:left="2160" w:hanging="360"/>
+        <w:rPr>
+          <w:sz w:val="26"/>
+          <w:szCs w:val="26"/>
+        </w:rPr>
+      </w:pPr>
+      <w:r>
+        <w:rPr>
+          <w:color w:val="9900ff"/>
+          <w:sz w:val="26"/>
+          <w:szCs w:val="26"/>
+          <w:rtl w:val="0"/>
+        </w:rPr>
+        <w:t xml:space="preserve">[Note] </w:t>
+      </w:r>
+      <w:r>
+        <w:rPr>
+          <w:sz w:val="26"/>
+          <w:szCs w:val="26"/>
+          <w:rtl w:val="0"/>
+        </w:rPr>
+        <w:t xml:space="preserve">: INVOKE_NNAC flag is Outdated and not tested after MWNNGraph update to ONNX format</w:t>
+      </w:r>
+      <w:r>
+        <w:rPr>
+          <w:rtl w:val="0"/>
+        </w:rPr>
       </w:r>
     </w:p>
     <w:p>
@@ -605,7 +770,7 @@
           <w:szCs w:val="26"/>
         </w:rPr>
       </w:pPr>
-      <w:hyperlink r:id="rId13">
+      <w:hyperlink r:id="rId14">
         <w:r>
           <w:rPr>
             <w:color w:val="1155cc"/>
@@ -648,7 +813,7 @@
         </w:rPr>
         <w:t xml:space="preserve">Created </w:t>
       </w:r>
-      <w:hyperlink r:id="rId14">
+      <w:hyperlink r:id="rId15">
         <w:r>
           <w:rPr>
             <w:color w:val="1155cc"/>
@@ -668,7 +833,7 @@
         </w:rPr>
         <w:t xml:space="preserve"> backend for the input model and build &amp; run the same in the </w:t>
       </w:r>
-      <w:hyperlink r:id="rId15">
+      <w:hyperlink r:id="rId16">
         <w:r>
           <w:rPr>
             <w:color w:val="1155cc"/>
@@ -677,19 +842,11 @@
             <w:u w:val="single"/>
             <w:rtl w:val="0"/>
           </w:rPr>
-          <w:t xml:space="preserve">inference script</w:t>
+          <w:t xml:space="preserve">inference script </w:t>
         </w:r>
       </w:hyperlink>
       <w:r>
         <w:rPr>
-          <w:sz w:val="26"/>
-          <w:szCs w:val="26"/>
-          <w:rtl w:val="0"/>
-        </w:rPr>
-        <w:t xml:space="preserve"> </w:t>
-      </w:r>
-      <w:r>
-        <w:rPr>
           <w:rtl w:val="0"/>
         </w:rPr>
       </w:r>
@@ -767,7 +924,7 @@
         <w:t xml:space="preserve">  </w:t>
         <w:tab/>
       </w:r>
-      <w:hyperlink r:id="rId16">
+      <w:hyperlink r:id="rId17">
         <w:r>
           <w:rPr>
             <w:color w:val="a61c00"/>
@@ -787,7 +944,7 @@
           <w:highlight w:val="white"/>
           <w:rtl w:val="0"/>
         </w:rPr>
-        <w:t xml:space="preserve">- </w:t>
+        <w:t xml:space="preserve">- Parse</w:t>
       </w:r>
       <w:r>
         <w:rPr>
@@ -796,7 +953,7 @@
           <w:highlight w:val="white"/>
           <w:rtl w:val="0"/>
         </w:rPr>
-        <w:t xml:space="preserve">Registers the operators supported by the MetaWareNN backend and Partition &amp; annotate the subgraphs based on the supported operators</w:t>
+        <w:t xml:space="preserve"> the MetaWareNN supported operators from the Json file &amp; registers it for MetaWareNN Backend and Partition &amp; annotate the subgraphs based on the supported operators</w:t>
       </w:r>
     </w:p>
     <w:p>
@@ -825,7 +982,7 @@
           <w:highlight w:val="white"/>
         </w:rPr>
       </w:pPr>
-      <w:hyperlink r:id="rId17">
+      <w:hyperlink r:id="rId18">
         <w:r>
           <w:rPr>
             <w:color w:val="a61c00"/>
@@ -912,7 +1069,7 @@
           <w:szCs w:val="26"/>
         </w:rPr>
       </w:pPr>
-      <w:hyperlink r:id="rId18">
+      <w:hyperlink r:id="rId19">
         <w:r>
           <w:rPr>
             <w:color w:val="a61c00"/>
@@ -951,7 +1108,7 @@
           <w:highlight w:val="white"/>
           <w:rtl w:val="0"/>
         </w:rPr>
-        <w:t xml:space="preserve">Build the backend specific MetaWareNN Graph from the JSON Representation. Apply the optimization passes &amp; generate the MetaWareNN Executable network from the low level MWNNGraph. Fill the backend input buffers from TVM, Execute the network in backend and Fills the TVM output buffers from backend</w:t>
+        <w:t xml:space="preserve">Build the backend specific MetaWareNN Graph from the JSON Representation. Apply the optimization passes &amp; generate the MetaWareNN Executable network from the low level MWNNGraph. Create Inference Engine and Execution Context using Executable Graph. Fill the backend input buffers from TVM, Execute the network in backend using Execution Context and Fills the TVM output buffers from backend</w:t>
       </w:r>
       <w:r>
         <w:rPr>
@@ -983,7 +1140,7 @@
           <w:szCs w:val="26"/>
         </w:rPr>
       </w:pPr>
-      <w:hyperlink r:id="rId19">
+      <w:hyperlink r:id="rId20">
         <w:r>
           <w:rPr>
             <w:color w:val="980000"/>
@@ -1006,7 +1163,6 @@
     </w:p>
     <w:p>
       <w:pPr>
-        <w:pageBreakBefore w:val="0"/>
         <w:ind w:firstLine="720"/>
         <w:rPr>
           <w:sz w:val="26"/>
@@ -1027,16 +1183,16 @@
           <w:szCs w:val="26"/>
         </w:rPr>
       </w:pPr>
-      <w:hyperlink r:id="rId20">
+      <w:hyperlink r:id="rId21">
         <w:r>
           <w:rPr>
-            <w:color w:val="a61c00"/>
+            <w:color w:val="980000"/>
             <w:sz w:val="26"/>
             <w:szCs w:val="26"/>
             <w:u w:val="single"/>
             <w:rtl w:val="0"/>
           </w:rPr>
-          <w:t xml:space="preserve">inference_regression.py</w:t>
+          <w:t xml:space="preserve">metawarenn_inference/test_regression_onnx.py</w:t>
         </w:r>
       </w:hyperlink>
       <w:r>
@@ -1045,7 +1201,190 @@
           <w:szCs w:val="26"/>
           <w:rtl w:val="0"/>
         </w:rPr>
-        <w:t xml:space="preserve"> - Inference script which partitions the graph in the MetaWareNN Backend and triggers the build &amp; run call for a list of ONNX models from model zoo.</w:t>
+        <w:t xml:space="preserve"> - Python Regression script to run inference for all the ONNX models in </w:t>
+      </w:r>
+      <w:hyperlink r:id="rId22">
+        <w:r>
+          <w:rPr>
+            <w:color w:val="1155cc"/>
+            <w:sz w:val="26"/>
+            <w:szCs w:val="26"/>
+            <w:u w:val="single"/>
+            <w:rtl w:val="0"/>
+          </w:rPr>
+          <w:t xml:space="preserve">models.txt</w:t>
+        </w:r>
+      </w:hyperlink>
+      <w:r>
+        <w:rPr>
+          <w:sz w:val="26"/>
+          <w:szCs w:val="26"/>
+          <w:rtl w:val="0"/>
+        </w:rPr>
+        <w:t xml:space="preserve"> using </w:t>
+      </w:r>
+      <w:hyperlink r:id="rId23">
+        <w:r>
+          <w:rPr>
+            <w:color w:val="1155cc"/>
+            <w:sz w:val="26"/>
+            <w:szCs w:val="26"/>
+            <w:u w:val="single"/>
+            <w:rtl w:val="0"/>
+          </w:rPr>
+          <w:t xml:space="preserve">onnx_inference.py</w:t>
+        </w:r>
+      </w:hyperlink>
+      <w:r>
+        <w:rPr>
+          <w:rtl w:val="0"/>
+        </w:rPr>
+      </w:r>
+    </w:p>
+    <w:p>
+      <w:pPr>
+        <w:ind w:firstLine="720"/>
+        <w:rPr>
+          <w:sz w:val="26"/>
+          <w:szCs w:val="26"/>
+        </w:rPr>
+      </w:pPr>
+      <w:r>
+        <w:rPr>
+          <w:rtl w:val="0"/>
+        </w:rPr>
+      </w:r>
+    </w:p>
+    <w:p>
+      <w:pPr>
+        <w:ind w:firstLine="720"/>
+        <w:rPr>
+          <w:sz w:val="26"/>
+          <w:szCs w:val="26"/>
+        </w:rPr>
+      </w:pPr>
+      <w:hyperlink r:id="rId24">
+        <w:r>
+          <w:rPr>
+            <w:color w:val="980000"/>
+            <w:sz w:val="26"/>
+            <w:szCs w:val="26"/>
+            <w:u w:val="single"/>
+            <w:rtl w:val="0"/>
+          </w:rPr>
+          <w:t xml:space="preserve">metawarenn_inference/test_regression_tflite.py</w:t>
+        </w:r>
+      </w:hyperlink>
+      <w:r>
+        <w:rPr>
+          <w:sz w:val="26"/>
+          <w:szCs w:val="26"/>
+          <w:rtl w:val="0"/>
+        </w:rPr>
+        <w:t xml:space="preserve"> - Python Regression script to run inference for all the TFLite models in </w:t>
+      </w:r>
+      <w:hyperlink r:id="rId25">
+        <w:r>
+          <w:rPr>
+            <w:color w:val="1155cc"/>
+            <w:sz w:val="26"/>
+            <w:szCs w:val="26"/>
+            <w:u w:val="single"/>
+            <w:rtl w:val="0"/>
+          </w:rPr>
+          <w:t xml:space="preserve">tflite_models.txt</w:t>
+        </w:r>
+      </w:hyperlink>
+      <w:r>
+        <w:rPr>
+          <w:sz w:val="26"/>
+          <w:szCs w:val="26"/>
+          <w:rtl w:val="0"/>
+        </w:rPr>
+        <w:t xml:space="preserve"> using </w:t>
+      </w:r>
+      <w:hyperlink r:id="rId26">
+        <w:r>
+          <w:rPr>
+            <w:color w:val="1155cc"/>
+            <w:sz w:val="26"/>
+            <w:szCs w:val="26"/>
+            <w:u w:val="single"/>
+            <w:rtl w:val="0"/>
+          </w:rPr>
+          <w:t xml:space="preserve">tflite_inference.py</w:t>
+        </w:r>
+      </w:hyperlink>
+      <w:r>
+        <w:rPr>
+          <w:rtl w:val="0"/>
+        </w:rPr>
+      </w:r>
+    </w:p>
+    <w:p>
+      <w:pPr>
+        <w:ind w:firstLine="720"/>
+        <w:rPr>
+          <w:sz w:val="26"/>
+          <w:szCs w:val="26"/>
+        </w:rPr>
+      </w:pPr>
+      <w:hyperlink r:id="rId27">
+        <w:r>
+          <w:rPr>
+            <w:color w:val="980000"/>
+            <w:sz w:val="26"/>
+            <w:szCs w:val="26"/>
+            <w:u w:val="single"/>
+            <w:rtl w:val="0"/>
+          </w:rPr>
+          <w:t xml:space="preserve">metawarenn_inference/test_regression_quantized_tflite.py</w:t>
+        </w:r>
+      </w:hyperlink>
+      <w:r>
+        <w:rPr>
+          <w:sz w:val="26"/>
+          <w:szCs w:val="26"/>
+          <w:rtl w:val="0"/>
+        </w:rPr>
+        <w:t xml:space="preserve"> - Python Regression script to run inference for all the quantized TFLite models in </w:t>
+      </w:r>
+      <w:hyperlink r:id="rId28">
+        <w:r>
+          <w:rPr>
+            <w:color w:val="1155cc"/>
+            <w:sz w:val="26"/>
+            <w:szCs w:val="26"/>
+            <w:u w:val="single"/>
+            <w:rtl w:val="0"/>
+          </w:rPr>
+          <w:t xml:space="preserve">tflite_quantized_models.txt</w:t>
+        </w:r>
+      </w:hyperlink>
+      <w:r>
+        <w:rPr>
+          <w:sz w:val="26"/>
+          <w:szCs w:val="26"/>
+          <w:rtl w:val="0"/>
+        </w:rPr>
+        <w:t xml:space="preserve"> using </w:t>
+      </w:r>
+      <w:hyperlink r:id="rId29">
+        <w:r>
+          <w:rPr>
+            <w:color w:val="1155cc"/>
+            <w:sz w:val="26"/>
+            <w:szCs w:val="26"/>
+            <w:u w:val="single"/>
+            <w:rtl w:val="0"/>
+          </w:rPr>
+          <w:t xml:space="preserve">quantized_tflite_inference.py</w:t>
+        </w:r>
+      </w:hyperlink>
+      <w:r>
+        <w:rPr>
+          <w:rtl w:val="0"/>
+        </w:rPr>
       </w:r>
     </w:p>
     <w:p>
@@ -1098,7 +1437,7 @@
         <w:tab/>
         <w:t xml:space="preserve">Refer to </w:t>
       </w:r>
-      <w:hyperlink r:id="rId21">
+      <w:hyperlink r:id="rId30">
         <w:r>
           <w:rPr>
             <w:color w:val="1155cc"/>
@@ -1116,7 +1455,7 @@
           <w:szCs w:val="26"/>
           <w:rtl w:val="0"/>
         </w:rPr>
-        <w:t xml:space="preserve"> for the details on MetaWareNN Library class structures, Optimizers, Serializations &amp; Shared memory handlings.</w:t>
+        <w:t xml:space="preserve"> for the details on MetaWareNN Library class structures, Optimizers, Serializations &amp; Inference Engine creation for Subgraphs</w:t>
       </w:r>
     </w:p>
     <w:p>
@@ -1390,7 +1729,7 @@
         </w:rPr>
         <w:t xml:space="preserve">Refer this </w:t>
       </w:r>
-      <w:hyperlink r:id="rId22">
+      <w:hyperlink r:id="rId31">
         <w:r>
           <w:rPr>
             <w:i w:val="1"/>
@@ -1458,7 +1797,6 @@
         <w:spacing w:after="240" w:before="60" w:lineRule="auto"/>
         <w:ind w:firstLine="720"/>
         <w:rPr>
-          <w:b w:val="1"/>
           <w:sz w:val="26"/>
           <w:szCs w:val="26"/>
         </w:rPr>
@@ -1471,22 +1809,29 @@
         </w:rPr>
         <w:t xml:space="preserve">The workflow of the MetaWareNN Backend in TVM has been depicted in the following diagram,</w:t>
       </w:r>
-      <w:r>
-        <w:rPr>
-          <w:rtl w:val="0"/>
-        </w:rPr>
-      </w:r>
-    </w:p>
-    <w:p>
-      <w:pPr>
-        <w:pageBreakBefore w:val="0"/>
+    </w:p>
+    <w:p>
+      <w:pPr>
         <w:shd w:fill="ffffff" w:val="clear"/>
         <w:spacing w:after="240" w:before="60" w:lineRule="auto"/>
-        <w:rPr>
-          <w:b w:val="1"/>
-          <w:sz w:val="26"/>
-          <w:szCs w:val="26"/>
-        </w:rPr>
+        <w:ind w:firstLine="720"/>
+        <w:rPr>
+          <w:sz w:val="26"/>
+          <w:szCs w:val="26"/>
+        </w:rPr>
+      </w:pPr>
+      <w:r>
+        <w:rPr>
+          <w:rtl w:val="0"/>
+        </w:rPr>
+      </w:r>
+    </w:p>
+    <w:p>
+      <w:pPr>
+        <w:pageBreakBefore w:val="0"/>
+        <w:shd w:fill="ffffff" w:val="clear"/>
+        <w:spacing w:after="240" w:before="60" w:lineRule="auto"/>
+        <w:rPr/>
       </w:pPr>
       <w:r>
         <w:rPr>
@@ -1496,18 +1841,18 @@
         </w:rPr>
         <w:drawing>
           <wp:inline distB="114300" distT="114300" distL="114300" distR="114300">
-            <wp:extent cx="5943600" cy="5588000"/>
+            <wp:extent cx="5943600" cy="5575300"/>
             <wp:effectExtent b="0" l="0" r="0" t="0"/>
-            <wp:docPr id="1" name="image1.png"/>
+            <wp:docPr id="1" name="image1.jpg"/>
             <a:graphic>
               <a:graphicData uri="http://schemas.openxmlformats.org/drawingml/2006/picture">
                 <pic:pic>
                   <pic:nvPicPr>
-                    <pic:cNvPr id="0" name="image1.png"/>
+                    <pic:cNvPr id="0" name="image1.jpg"/>
                     <pic:cNvPicPr preferRelativeResize="0"/>
                   </pic:nvPicPr>
                   <pic:blipFill>
-                    <a:blip r:embed="rId23"/>
+                    <a:blip r:embed="rId32"/>
                     <a:srcRect b="0" l="0" r="0" t="0"/>
                     <a:stretch>
                       <a:fillRect/>
@@ -1516,7 +1861,7 @@
                   <pic:spPr>
                     <a:xfrm>
                       <a:off x="0" y="0"/>
-                      <a:ext cx="5943600" cy="5588000"/>
+                      <a:ext cx="5943600" cy="5575300"/>
                     </a:xfrm>
                     <a:prstGeom prst="rect"/>
                     <a:ln/>
@@ -1533,83 +1878,8 @@
         </w:rPr>
       </w:r>
     </w:p>
-    <w:p>
-      <w:pPr>
-        <w:pageBreakBefore w:val="0"/>
-        <w:shd w:fill="ffffff" w:val="clear"/>
-        <w:spacing w:after="240" w:before="60" w:lineRule="auto"/>
-        <w:rPr>
-          <w:b w:val="1"/>
-          <w:sz w:val="26"/>
-          <w:szCs w:val="26"/>
-        </w:rPr>
-      </w:pPr>
-      <w:r>
-        <w:rPr>
-          <w:rtl w:val="0"/>
-        </w:rPr>
-      </w:r>
-    </w:p>
-    <w:p>
-      <w:pPr>
-        <w:pageBreakBefore w:val="0"/>
-        <w:shd w:fill="ffffff" w:val="clear"/>
-        <w:spacing w:after="240" w:before="60" w:lineRule="auto"/>
-        <w:rPr>
-          <w:b w:val="1"/>
-          <w:sz w:val="26"/>
-          <w:szCs w:val="26"/>
-        </w:rPr>
-      </w:pPr>
-      <w:r>
-        <w:rPr>
-          <w:rtl w:val="0"/>
-        </w:rPr>
-      </w:r>
-    </w:p>
-    <w:p>
-      <w:pPr>
-        <w:pageBreakBefore w:val="0"/>
-        <w:shd w:fill="ffffff" w:val="clear"/>
-        <w:spacing w:after="240" w:before="60" w:lineRule="auto"/>
-        <w:rPr>
-          <w:b w:val="1"/>
-          <w:sz w:val="26"/>
-          <w:szCs w:val="26"/>
-        </w:rPr>
-      </w:pPr>
-      <w:r>
-        <w:rPr>
-          <w:rtl w:val="0"/>
-        </w:rPr>
-      </w:r>
-    </w:p>
-    <w:p>
-      <w:pPr>
-        <w:pageBreakBefore w:val="0"/>
-        <w:rPr>
-          <w:sz w:val="26"/>
-          <w:szCs w:val="26"/>
-        </w:rPr>
-      </w:pPr>
-      <w:r>
-        <w:rPr>
-          <w:rtl w:val="0"/>
-        </w:rPr>
-      </w:r>
-    </w:p>
-    <w:p>
-      <w:pPr>
-        <w:rPr/>
-      </w:pPr>
-      <w:r>
-        <w:rPr>
-          <w:rtl w:val="0"/>
-        </w:rPr>
-      </w:r>
-    </w:p>
     <w:sectPr>
-      <w:headerReference r:id="rId24" w:type="default"/>
+      <w:headerReference r:id="rId33" w:type="default"/>
       <w:pgSz w:h="15840" w:w="12240" w:orient="portrait"/>
       <w:pgMar w:bottom="1440" w:top="1440" w:left="1440" w:right="1440" w:header="720" w:footer="720"/>
       <w:pgNumType w:start="1"/>

</xml_diff>